<commit_message>
better alignment of cover page
</commit_message>
<xml_diff>
--- a/Starting/USCOTS-cover.docx
+++ b/Starting/USCOTS-cover.docx
@@ -71,8 +71,6 @@
         </w:rPr>
         <w:t>Pruim</w:t>
       </w:r>
-      <w:bookmarkStart w:id="0" w:name="_GoBack"/>
-      <w:bookmarkEnd w:id="0"/>
     </w:p>
     <w:p>
       <w:pPr>
@@ -218,60 +216,54 @@
         <w:t>ith</w:t>
       </w:r>
       <w:proofErr w:type="gramEnd"/>
-    </w:p>
-    <w:p>
-      <w:pPr>
-        <w:ind w:left="-720"/>
+      <w:r>
         <w:rPr>
           <w:rFonts w:ascii="Gill Sans" w:hAnsi="Gill Sans" w:cs="Gill Sans"/>
           <w:sz w:val="96"/>
           <w:szCs w:val="96"/>
         </w:rPr>
-      </w:pPr>
-      <w:r>
+        <w:t xml:space="preserve"> </w:t>
+      </w:r>
+    </w:p>
+    <w:p>
+      <w:pPr>
+        <w:ind w:left="-720"/>
         <w:rPr>
           <w:rFonts w:ascii="Gill Sans" w:hAnsi="Gill Sans" w:cs="Gill Sans"/>
           <w:sz w:val="96"/>
           <w:szCs w:val="96"/>
         </w:rPr>
-        <w:t xml:space="preserve"> </w:t>
-      </w:r>
+      </w:pPr>
+    </w:p>
+    <w:p>
+      <w:pPr>
+        <w:ind w:left="-720"/>
+        <w:rPr>
+          <w:rFonts w:ascii="Gill Sans" w:hAnsi="Gill Sans" w:cs="Gill Sans"/>
+          <w:sz w:val="90"/>
+          <w:szCs w:val="90"/>
+        </w:rPr>
+      </w:pPr>
+    </w:p>
+    <w:p>
+      <w:pPr>
+        <w:ind w:left="-720"/>
+        <w:rPr>
+          <w:rFonts w:ascii="Gill Sans" w:hAnsi="Gill Sans" w:cs="Gill Sans"/>
+          <w:sz w:val="80"/>
+          <w:szCs w:val="80"/>
+        </w:rPr>
+      </w:pPr>
       <w:r>
         <w:rPr>
           <w:rFonts w:ascii="Gill Sans" w:hAnsi="Gill Sans" w:cs="Gill Sans"/>
           <w:sz w:val="96"/>
           <w:szCs w:val="96"/>
         </w:rPr>
-        <w:t xml:space="preserve">  </w:t>
-      </w:r>
-    </w:p>
-    <w:p>
-      <w:pPr>
-        <w:ind w:left="-720"/>
-        <w:rPr>
-          <w:rFonts w:ascii="Gill Sans" w:hAnsi="Gill Sans" w:cs="Gill Sans"/>
-          <w:sz w:val="96"/>
-          <w:szCs w:val="96"/>
-        </w:rPr>
-      </w:pPr>
-    </w:p>
-    <w:p>
-      <w:pPr>
-        <w:ind w:left="-720"/>
-        <w:rPr>
-          <w:rFonts w:ascii="Gill Sans" w:hAnsi="Gill Sans" w:cs="Gill Sans"/>
-          <w:sz w:val="80"/>
-          <w:szCs w:val="80"/>
-        </w:rPr>
-      </w:pPr>
-      <w:r>
-        <w:rPr>
-          <w:rFonts w:ascii="Gill Sans" w:hAnsi="Gill Sans" w:cs="Gill Sans"/>
-          <w:sz w:val="96"/>
-          <w:szCs w:val="96"/>
-        </w:rPr>
         <w:t xml:space="preserve">   </w:t>
       </w:r>
+      <w:bookmarkStart w:id="0" w:name="_GoBack"/>
+      <w:bookmarkEnd w:id="0"/>
     </w:p>
     <w:p>
       <w:pPr>
@@ -286,10 +278,10 @@
       <w:r>
         <w:rPr>
           <w:rFonts w:ascii="Gill Sans" w:hAnsi="Gill Sans" w:cs="Gill Sans"/>
-          <w:sz w:val="96"/>
-          <w:szCs w:val="96"/>
-        </w:rPr>
-        <w:t xml:space="preserve">   </w:t>
+          <w:sz w:val="72"/>
+          <w:szCs w:val="72"/>
+        </w:rPr>
+        <w:t xml:space="preserve">    </w:t>
       </w:r>
       <w:r>
         <w:rPr>
@@ -1090,7 +1082,7 @@
 </file>
 
 <file path=customXml/itemProps1.xml><?xml version="1.0" encoding="utf-8"?>
-<ds:datastoreItem xmlns:ds="http://schemas.openxmlformats.org/officeDocument/2006/customXml" ds:itemID="{854FD16C-7678-3744-84F0-E22F0D1B5E99}">
+<ds:datastoreItem xmlns:ds="http://schemas.openxmlformats.org/officeDocument/2006/customXml" ds:itemID="{98629274-7521-9D42-93A7-FD55E99F69E3}">
   <ds:schemaRefs>
     <ds:schemaRef ds:uri="http://schemas.openxmlformats.org/officeDocument/2006/bibliography"/>
   </ds:schemaRefs>

</xml_diff>